<commit_message>
Clase 6 y 7
</commit_message>
<xml_diff>
--- a/TC2019/Clase Strings/teoria7.docx
+++ b/TC2019/Clase Strings/teoria7.docx
@@ -19,7 +19,11 @@
       </w:pPr>
       <w:r>
         <w:rPr/>
-        <w:t>Strings</w:t>
+        <w:t xml:space="preserve">Strings </w:t>
+      </w:r>
+      <w:r>
+        <w:rPr/>
+        <w:t>(strings suck never forget)</w:t>
       </w:r>
     </w:p>
     <w:p>
@@ -123,6 +127,107 @@
       <w:r>
         <w:rPr/>
         <w:t>El kmp te permite determinar si el arreglo es periodico (se repite k veces una substring)</w:t>
+      </w:r>
+    </w:p>
+    <w:p>
+      <w:pPr>
+        <w:pStyle w:val="Normal"/>
+        <w:rPr/>
+      </w:pPr>
+      <w:r>
+        <w:rPr/>
+      </w:r>
+    </w:p>
+    <w:p>
+      <w:pPr>
+        <w:pStyle w:val="Normal"/>
+        <w:rPr/>
+      </w:pPr>
+      <w:r>
+        <w:rPr/>
+        <w:t>Hashing:</w:t>
+      </w:r>
+    </w:p>
+    <w:p>
+      <w:pPr>
+        <w:pStyle w:val="Normal"/>
+        <w:rPr/>
+      </w:pPr>
+      <w:r>
+        <w:rPr/>
+        <w:t>(puede fallar!!)</w:t>
+      </w:r>
+    </w:p>
+    <w:p>
+      <w:pPr>
+        <w:pStyle w:val="Normal"/>
+        <w:rPr/>
+      </w:pPr>
+      <w:r>
+        <w:rPr/>
+        <w:t>Es muy rapido</w:t>
+      </w:r>
+    </w:p>
+    <w:p>
+      <w:pPr>
+        <w:pStyle w:val="Normal"/>
+        <w:rPr/>
+      </w:pPr>
+      <w:r>
+        <w:rPr/>
+      </w:r>
+    </w:p>
+    <w:p>
+      <w:pPr>
+        <w:pStyle w:val="Normal"/>
+        <w:rPr/>
+      </w:pPr>
+      <w:r>
+        <w:rPr/>
+        <w:t>Ver algoritmo de Rabin-Karp</w:t>
+      </w:r>
+    </w:p>
+    <w:p>
+      <w:pPr>
+        <w:pStyle w:val="Normal"/>
+        <w:rPr/>
+      </w:pPr>
+      <w:r>
+        <w:rPr/>
+        <w:t>Ejemplo de aplicacion: encontrar el carácter donde dos strings difieren</w:t>
+      </w:r>
+      <w:r>
+        <w:rPr/>
+        <w:t xml:space="preserve"> </w:t>
+      </w:r>
+    </w:p>
+    <w:p>
+      <w:pPr>
+        <w:pStyle w:val="Normal"/>
+        <w:rPr/>
+      </w:pPr>
+      <w:r>
+        <w:rPr/>
+      </w:r>
+    </w:p>
+    <w:p>
+      <w:pPr>
+        <w:pStyle w:val="Normal"/>
+        <w:rPr/>
+      </w:pPr>
+      <w:r>
+        <w:rPr/>
+        <w:t xml:space="preserve">Suffix array: O(n logn) </w:t>
+      </w:r>
+    </w:p>
+    <w:p>
+      <w:pPr>
+        <w:pStyle w:val="Normal"/>
+        <w:rPr/>
+      </w:pPr>
+      <w:r>
+        <w:rPr/>
+        <w:t>Suffix tree: trie de suffix arrays</w:t>
       </w:r>
     </w:p>
     <w:sectPr>

</xml_diff>